<commit_message>
Se recortaron los nombres y se atendieron comentarios
</commit_message>
<xml_diff>
--- a/PDRMYE/GUIAS RÁPIDAS/Aportaciones Federales/FISM.docx
+++ b/PDRMYE/GUIAS RÁPIDAS/Aportaciones Federales/FISM.docx
@@ -4124,25 +4124,7 @@
           <w:sz w:val="24"/>
           <w:szCs w:val="24"/>
         </w:rPr>
-        <w:t xml:space="preserve">Insertar el importe correspondiente a </w:t>
-      </w:r>
-      <w:r>
-        <w:rPr>
-          <w:rFonts w:ascii="Arial" w:hAnsi="Arial" w:cs="Arial"/>
-          <w:b/>
-          <w:sz w:val="24"/>
-          <w:szCs w:val="24"/>
-        </w:rPr>
-        <w:t xml:space="preserve">FISM </w:t>
-      </w:r>
-      <w:r>
-        <w:rPr>
-          <w:rFonts w:ascii="Arial" w:hAnsi="Arial" w:cs="Arial"/>
-          <w:b/>
-          <w:sz w:val="24"/>
-          <w:szCs w:val="24"/>
-        </w:rPr>
-        <w:t>(se puede consultar en la tabla de participaciones del mes actual)</w:t>
+        <w:t>Insertar el importe correspondiente a FISM (se puede consultar en la tabla de participaciones del mes actual)</w:t>
       </w:r>
     </w:p>
     <w:p>
@@ -4339,18 +4321,7 @@
           <w:sz w:val="24"/>
           <w:szCs w:val="24"/>
         </w:rPr>
-        <w:t xml:space="preserve"> pr</w:t>
-      </w:r>
-      <w:bookmarkStart w:id="13" w:name="_GoBack"/>
-      <w:bookmarkEnd w:id="13"/>
-      <w:r>
-        <w:rPr>
-          <w:rFonts w:ascii="Arial" w:hAnsi="Arial" w:cs="Arial"/>
-          <w:b/>
-          <w:sz w:val="24"/>
-          <w:szCs w:val="24"/>
-        </w:rPr>
-        <w:t xml:space="preserve">esionar botón Calcular </w:t>
+        <w:t xml:space="preserve"> presionar botón Calcular </w:t>
       </w:r>
       <w:r>
         <w:rPr>
@@ -5394,9 +5365,9 @@
           <w:rFonts w:cs="Arial"/>
         </w:rPr>
       </w:pPr>
-      <w:bookmarkStart w:id="14" w:name="_Toc123728501"/>
-      <w:bookmarkStart w:id="15" w:name="_Toc124161439"/>
-      <w:bookmarkStart w:id="16" w:name="_Toc124335759"/>
+      <w:bookmarkStart w:id="13" w:name="_Toc123728501"/>
+      <w:bookmarkStart w:id="14" w:name="_Toc124161439"/>
+      <w:bookmarkStart w:id="15" w:name="_Toc124335759"/>
       <w:r>
         <w:rPr>
           <w:rFonts w:cs="Arial"/>
@@ -5409,9 +5380,9 @@
         </w:rPr>
         <w:t>cálculo</w:t>
       </w:r>
+      <w:bookmarkEnd w:id="13"/>
       <w:bookmarkEnd w:id="14"/>
       <w:bookmarkEnd w:id="15"/>
-      <w:bookmarkEnd w:id="16"/>
     </w:p>
     <w:p>
       <w:pPr>
@@ -6049,8 +6020,8 @@
           <w:rFonts w:cs="Arial"/>
         </w:rPr>
       </w:pPr>
-      <w:bookmarkStart w:id="17" w:name="_Toc124161440"/>
-      <w:bookmarkStart w:id="18" w:name="_Toc124335760"/>
+      <w:bookmarkStart w:id="16" w:name="_Toc124161440"/>
+      <w:bookmarkStart w:id="17" w:name="_Toc124335760"/>
       <w:r>
         <w:rPr>
           <w:rFonts w:cs="Arial"/>
@@ -6069,8 +6040,8 @@
         </w:rPr>
         <w:t>cálculo</w:t>
       </w:r>
+      <w:bookmarkEnd w:id="16"/>
       <w:bookmarkEnd w:id="17"/>
-      <w:bookmarkEnd w:id="18"/>
       <w:r>
         <w:rPr>
           <w:rFonts w:cs="Arial"/>
@@ -6655,9 +6626,9 @@
           <w:rFonts w:cs="Arial"/>
         </w:rPr>
       </w:pPr>
-      <w:bookmarkStart w:id="19" w:name="_Toc123728502"/>
-      <w:bookmarkStart w:id="20" w:name="_Toc124161441"/>
-      <w:bookmarkStart w:id="21" w:name="_Toc124335761"/>
+      <w:bookmarkStart w:id="18" w:name="_Toc123728502"/>
+      <w:bookmarkStart w:id="19" w:name="_Toc124161441"/>
+      <w:bookmarkStart w:id="20" w:name="_Toc124335761"/>
       <w:r>
         <w:rPr>
           <w:rFonts w:cs="Arial"/>
@@ -6671,9 +6642,9 @@
         </w:rPr>
         <w:t>.- Ajustes</w:t>
       </w:r>
+      <w:bookmarkEnd w:id="18"/>
       <w:bookmarkEnd w:id="19"/>
       <w:bookmarkEnd w:id="20"/>
-      <w:bookmarkEnd w:id="21"/>
     </w:p>
     <w:p>
       <w:pPr>
@@ -6782,13 +6753,13 @@
         <mc:AlternateContent>
           <mc:Choice Requires="wps">
             <w:drawing>
-              <wp:anchor distT="0" distB="0" distL="114300" distR="114300" simplePos="0" relativeHeight="251742208" behindDoc="0" locked="0" layoutInCell="1" allowOverlap="1" wp14:anchorId="2E522B0D" wp14:editId="596AA135">
+              <wp:anchor distT="0" distB="0" distL="114300" distR="114300" simplePos="0" relativeHeight="251742208" behindDoc="0" locked="0" layoutInCell="1" allowOverlap="1" wp14:anchorId="2E522B0D" wp14:editId="0D7AFDBA">
                 <wp:simplePos x="0" y="0"/>
                 <wp:positionH relativeFrom="margin">
-                  <wp:posOffset>-6512</wp:posOffset>
+                  <wp:posOffset>-25400</wp:posOffset>
                 </wp:positionH>
                 <wp:positionV relativeFrom="paragraph">
-                  <wp:posOffset>762635</wp:posOffset>
+                  <wp:posOffset>908685</wp:posOffset>
                 </wp:positionV>
                 <wp:extent cx="350874" cy="287079"/>
                 <wp:effectExtent l="19050" t="19050" r="11430" b="17780"/>
@@ -6848,7 +6819,7 @@
           </mc:Choice>
           <mc:Fallback>
             <w:pict>
-              <v:rect w14:anchorId="4EDFBE7D" id="Rectángulo 64" o:spid="_x0000_s1026" style="position:absolute;margin-left:-.5pt;margin-top:60.05pt;width:27.65pt;height:22.6pt;z-index:251742208;visibility:visible;mso-wrap-style:square;mso-width-percent:0;mso-height-percent:0;mso-wrap-distance-left:9pt;mso-wrap-distance-top:0;mso-wrap-distance-right:9pt;mso-wrap-distance-bottom:0;mso-position-horizontal:absolute;mso-position-horizontal-relative:margin;mso-position-vertical:absolute;mso-position-vertical-relative:text;mso-width-percent:0;mso-height-percent:0;mso-width-relative:margin;mso-height-relative:margin;v-text-anchor:middle" o:gfxdata="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" filled="f" strokecolor="red" strokeweight="2.25pt">
+              <v:rect w14:anchorId="14A90F69" id="Rectángulo 64" o:spid="_x0000_s1026" style="position:absolute;margin-left:-2pt;margin-top:71.55pt;width:27.65pt;height:22.6pt;z-index:251742208;visibility:visible;mso-wrap-style:square;mso-width-percent:0;mso-height-percent:0;mso-wrap-distance-left:9pt;mso-wrap-distance-top:0;mso-wrap-distance-right:9pt;mso-wrap-distance-bottom:0;mso-position-horizontal:absolute;mso-position-horizontal-relative:margin;mso-position-vertical:absolute;mso-position-vertical-relative:text;mso-width-percent:0;mso-height-percent:0;mso-width-relative:margin;mso-height-relative:margin;v-text-anchor:middle" o:gfxdata="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" filled="f" strokecolor="red" strokeweight="2.25pt">
                 <w10:wrap anchorx="margin"/>
               </v:rect>
             </w:pict>
@@ -6856,15 +6827,11 @@
         </mc:AlternateContent>
       </w:r>
       <w:r>
-        <w:rPr>
-          <w:noProof/>
-          <w:lang w:val="es-MX" w:eastAsia="es-MX"/>
-        </w:rPr>
         <w:drawing>
-          <wp:inline distT="0" distB="0" distL="0" distR="0" wp14:anchorId="465F1F27" wp14:editId="4A318DC5">
-            <wp:extent cx="2424223" cy="1015695"/>
-            <wp:effectExtent l="152400" t="171450" r="338455" b="356235"/>
-            <wp:docPr id="72" name="Imagen 72"/>
+          <wp:inline distT="0" distB="0" distL="0" distR="0" wp14:anchorId="66523FBE" wp14:editId="24608B4A">
+            <wp:extent cx="5979548" cy="1054100"/>
+            <wp:effectExtent l="152400" t="152400" r="364490" b="355600"/>
+            <wp:docPr id="5" name="Imagen 5"/>
             <wp:cNvGraphicFramePr>
               <a:graphicFrameLocks xmlns:a="http://schemas.openxmlformats.org/drawingml/2006/main" noChangeAspect="1"/>
             </wp:cNvGraphicFramePr>
@@ -6875,15 +6842,16 @@
                     <pic:cNvPr id="1" name=""/>
                     <pic:cNvPicPr/>
                   </pic:nvPicPr>
-                  <pic:blipFill rotWithShape="1">
+                  <pic:blipFill>
                     <a:blip r:embed="rId23"/>
-                    <a:srcRect l="-1" t="21878" r="69175" b="23638"/>
-                    <a:stretch/>
+                    <a:stretch>
+                      <a:fillRect/>
+                    </a:stretch>
                   </pic:blipFill>
-                  <pic:spPr bwMode="auto">
+                  <pic:spPr>
                     <a:xfrm>
                       <a:off x="0" y="0"/>
-                      <a:ext cx="2486029" cy="1041590"/>
+                      <a:ext cx="5985290" cy="1055112"/>
                     </a:xfrm>
                     <a:prstGeom prst="rect">
                       <a:avLst/>
@@ -6898,11 +6866,6 @@
                         </a:srgbClr>
                       </a:outerShdw>
                     </a:effectLst>
-                    <a:extLst>
-                      <a:ext uri="{53640926-AAD7-44D8-BBD7-CCE9431645EC}">
-                        <a14:shadowObscured xmlns:a14="http://schemas.microsoft.com/office/drawing/2010/main"/>
-                      </a:ext>
-                    </a:extLst>
                   </pic:spPr>
                 </pic:pic>
               </a:graphicData>
@@ -7135,6 +7098,10 @@
     <w:p/>
     <w:p/>
     <w:p>
+      <w:bookmarkStart w:id="21" w:name="_GoBack"/>
+      <w:bookmarkEnd w:id="21"/>
+    </w:p>
+    <w:p>
       <w:pPr>
         <w:pStyle w:val="Ttulo1"/>
         <w:spacing w:line="276" w:lineRule="auto"/>
@@ -7150,7 +7117,6 @@
         <w:rPr>
           <w:rFonts w:cs="Arial"/>
         </w:rPr>
-        <w:lastRenderedPageBreak/>
         <w:t>6</w:t>
       </w:r>
       <w:r>
@@ -7954,7 +7920,7 @@
                 <w:noProof/>
                 <w:color w:val="FFFFFF" w:themeColor="background1"/>
               </w:rPr>
-              <w:t>8</w:t>
+              <w:t>12</w:t>
             </w:r>
             <w:r>
               <w:rPr>
@@ -10063,7 +10029,7 @@
 </file>
 
 <file path=customXml/itemProps1.xml><?xml version="1.0" encoding="utf-8"?>
-<ds:datastoreItem xmlns:ds="http://schemas.openxmlformats.org/officeDocument/2006/customXml" ds:itemID="{C6EBA4F2-C96F-4A03-87CF-FABFDFAF261E}">
+<ds:datastoreItem xmlns:ds="http://schemas.openxmlformats.org/officeDocument/2006/customXml" ds:itemID="{13CC6037-67FB-4B80-954B-9EA2E38F9C2B}">
   <ds:schemaRefs>
     <ds:schemaRef ds:uri="http://schemas.openxmlformats.org/officeDocument/2006/bibliography"/>
   </ds:schemaRefs>

</xml_diff>